<commit_message>
updates to syllbus AAA
</commit_message>
<xml_diff>
--- a/2019/all-about-apps/All About Apps.docx
+++ b/2019/all-about-apps/All About Apps.docx
@@ -21,26 +21,29 @@
         </w:rPr>
         <w:t>ALL ABOUT APPS</w:t>
       </w:r>
+    </w:p>
+    <w:p>
+      <w:r>
+        <w:t xml:space="preserve">ENGR </w:t>
+      </w:r>
+      <w:r>
+        <w:t>304</w:t>
+      </w:r>
+      <w:r>
+        <w:br/>
+        <w:t xml:space="preserve">June </w:t>
+      </w:r>
+      <w:r>
+        <w:t>17-21</w:t>
+      </w:r>
+      <w:r>
+        <w:t>, 201</w:t>
+      </w:r>
+      <w:r>
+        <w:t>9</w:t>
+      </w:r>
       <w:bookmarkStart w:id="1" w:name="_GoBack"/>
       <w:bookmarkEnd w:id="1"/>
-    </w:p>
-    <w:p>
-      <w:r>
-        <w:t xml:space="preserve">ENGR </w:t>
-      </w:r>
-      <w:r>
-        <w:t>304</w:t>
-      </w:r>
-      <w:r>
-        <w:br/>
-        <w:t xml:space="preserve">June </w:t>
-      </w:r>
-      <w:r>
-        <w:t>17-21</w:t>
-      </w:r>
-      <w:r>
-        <w:t>, 2018</w:t>
-      </w:r>
       <w:r>
         <w:br/>
       </w:r>
@@ -71,10 +74,7 @@
     </w:p>
     <w:p>
       <w:r>
-        <w:t>NOTE: Since all technology has a shelf lif</w:t>
-      </w:r>
-      <w:r>
-        <w:t>e, not all features will be available on all devices. With older devices, fewer features will be available. It is recommended that you have either an iPhone 5s or newer and/or iPad Mini 2/iPad Air or newer.</w:t>
+        <w:t>NOTE: Since all technology has a shelf life, not all features will be available on all devices. With older devices, fewer features will be available. It is recommended that you have either an iPhone 5s or newer and/or iPad Mini 2/iPad Air or newer.</w:t>
       </w:r>
     </w:p>
     <w:p>
@@ -89,10 +89,7 @@
     </w:p>
     <w:p>
       <w:r>
-        <w:t xml:space="preserve">There are a few </w:t>
-      </w:r>
-      <w:r>
-        <w:t>things that will be helpful to you and to me before you come to class.</w:t>
+        <w:t>There are a few things that will be helpful to you and to me before you come to class.</w:t>
       </w:r>
     </w:p>
     <w:p>
@@ -115,10 +112,7 @@
         <w:t xml:space="preserve"> and</w:t>
       </w:r>
       <w:r>
-        <w:t xml:space="preserve"> going to bluezone.usu.edu and following the steps there. If you need help conne</w:t>
-      </w:r>
-      <w:r>
-        <w:t>cting to the internet, you can get help from the YETC or the IT Service Desk.</w:t>
+        <w:t xml:space="preserve"> going to bluezone.usu.edu and following the steps there. If you need help connecting to the internet, you can get help from the YETC or the IT Service Desk.</w:t>
       </w:r>
     </w:p>
     <w:p>
@@ -142,10 +136,7 @@
         <w:contextualSpacing/>
       </w:pPr>
       <w:r>
-        <w:t xml:space="preserve">Friday will be a class choice day. The earlier you let me know what </w:t>
-      </w:r>
-      <w:r>
-        <w:t>you would like to learn, the more time I will have to prepare.</w:t>
+        <w:t>Friday will be a class choice day. The earlier you let me know what you would like to learn, the more time I will have to prepare.</w:t>
       </w:r>
     </w:p>
     <w:p>
@@ -191,10 +182,7 @@
         <w:contextualSpacing/>
       </w:pPr>
       <w:r>
-        <w:t>Be courteous</w:t>
-      </w:r>
-      <w:r>
-        <w:t xml:space="preserve"> to everyone around you, and do not speak out of turn. It distracts others from getting the most out of the class time.</w:t>
+        <w:t>Be courteous to everyone around you, and do not speak out of turn. It distracts others from getting the most out of the class time.</w:t>
       </w:r>
     </w:p>
     <w:p>
@@ -217,14 +205,7 @@
             <w:color w:val="1155CC"/>
             <w:u w:val="single"/>
           </w:rPr>
-          <w:t>http://ios.nat</w:t>
-        </w:r>
-        <w:r>
-          <w:rPr>
-            <w:color w:val="1155CC"/>
-            <w:u w:val="single"/>
-          </w:rPr>
-          <w:t>hanblaylock.com/</w:t>
+          <w:t>http://ios.nathanblaylock.com/</w:t>
         </w:r>
       </w:hyperlink>
       <w:r>
@@ -889,13 +870,7 @@
       <w:rPr>
         <w:color w:val="666666"/>
       </w:rPr>
-      <w:t>Nathan Bl</w:t>
-    </w:r>
-    <w:r>
-      <w:rPr>
-        <w:color w:val="666666"/>
-      </w:rPr>
-      <w:t>aylock</w:t>
+      <w:t>Nathan Blaylock</w:t>
     </w:r>
   </w:p>
   <w:p>
@@ -930,14 +905,7 @@
           <w:color w:val="1155CC"/>
           <w:u w:val="single"/>
         </w:rPr>
-        <w:t>https</w:t>
-      </w:r>
-      <w:r>
-        <w:rPr>
-          <w:color w:val="1155CC"/>
-          <w:u w:val="single"/>
-        </w:rPr>
-        <w:t>://ios.nathanblaylock.com/</w:t>
+        <w:t>https://ios.nathanblaylock.com/</w:t>
       </w:r>
     </w:hyperlink>
     <w:r>

</xml_diff>